<commit_message>
Updated Possible user inputs (Show)
Che please take a look to check whether it's in line with ur Parser
</commit_message>
<xml_diff>
--- a/V0.1/Project Manual/Possible Input Formats.docx
+++ b/V0.1/Project Manual/Possible Input Formats.docx
@@ -1541,797 +1541,1069 @@
           <w:b/>
         </w:rPr>
       </w:pPr>
+      <w:r>
+        <w:rPr>
+          <w:b/>
+        </w:rPr>
+        <w:lastRenderedPageBreak/>
+        <w:t>//DELETE</w:t>
+      </w:r>
+    </w:p>
+    <w:p>
+      <w:pPr>
+        <w:spacing w:after="0"/>
+        <w:rPr>
+          <w:sz w:val="20"/>
+        </w:rPr>
+      </w:pPr>
+    </w:p>
+    <w:p>
+      <w:pPr>
+        <w:spacing w:after="0"/>
+        <w:rPr>
+          <w:sz w:val="20"/>
+        </w:rPr>
+      </w:pPr>
+      <w:r>
+        <w:rPr>
+          <w:sz w:val="20"/>
+        </w:rPr>
+        <w:t>Formatting:</w:t>
+      </w:r>
+    </w:p>
+    <w:p>
+      <w:pPr>
+        <w:spacing w:after="0"/>
+        <w:rPr>
+          <w:sz w:val="20"/>
+        </w:rPr>
+      </w:pPr>
+      <w:r>
+        <w:rPr>
+          <w:sz w:val="20"/>
+        </w:rPr>
+        <w:t>- Requires event index on display or event name to function. Do not need to put ';' for index.</w:t>
+      </w:r>
+    </w:p>
+    <w:p>
+      <w:pPr>
+        <w:spacing w:after="0"/>
+        <w:rPr>
+          <w:sz w:val="20"/>
+        </w:rPr>
+      </w:pPr>
+      <w:r>
+        <w:rPr>
+          <w:sz w:val="20"/>
+        </w:rPr>
+        <w:t>(Accepted formats:--</w:t>
+      </w:r>
+    </w:p>
+    <w:p>
+      <w:pPr>
+        <w:spacing w:after="0"/>
+        <w:rPr>
+          <w:sz w:val="20"/>
+        </w:rPr>
+      </w:pPr>
+      <w:proofErr w:type="gramStart"/>
+      <w:r>
+        <w:rPr>
+          <w:sz w:val="20"/>
+        </w:rPr>
+        <w:t>delete</w:t>
+      </w:r>
+      <w:proofErr w:type="gramEnd"/>
+      <w:r>
+        <w:rPr>
+          <w:sz w:val="20"/>
+        </w:rPr>
+        <w:t xml:space="preserve"> JB chicken wings;</w:t>
+      </w:r>
+    </w:p>
+    <w:p>
+      <w:pPr>
+        <w:spacing w:after="0"/>
+        <w:rPr>
+          <w:sz w:val="20"/>
+        </w:rPr>
+      </w:pPr>
+      <w:proofErr w:type="gramStart"/>
+      <w:r>
+        <w:rPr>
+          <w:sz w:val="20"/>
+        </w:rPr>
+        <w:t>delete</w:t>
+      </w:r>
+      <w:proofErr w:type="gramEnd"/>
+      <w:r>
+        <w:rPr>
+          <w:sz w:val="20"/>
+        </w:rPr>
+        <w:t xml:space="preserve"> Study;</w:t>
+      </w:r>
+    </w:p>
+    <w:p>
+      <w:pPr>
+        <w:spacing w:after="0"/>
+        <w:rPr>
+          <w:sz w:val="20"/>
+        </w:rPr>
+      </w:pPr>
+      <w:proofErr w:type="gramStart"/>
+      <w:r>
+        <w:rPr>
+          <w:sz w:val="20"/>
+        </w:rPr>
+        <w:t>delete</w:t>
+      </w:r>
+      <w:proofErr w:type="gramEnd"/>
+      <w:r>
+        <w:rPr>
+          <w:sz w:val="20"/>
+        </w:rPr>
+        <w:t xml:space="preserve"> 2 )</w:t>
+      </w:r>
+    </w:p>
+    <w:p>
+      <w:pPr>
+        <w:spacing w:after="0"/>
+        <w:rPr>
+          <w:sz w:val="20"/>
+        </w:rPr>
+      </w:pPr>
+    </w:p>
+    <w:p>
+      <w:pPr>
+        <w:spacing w:after="0"/>
+        <w:rPr>
+          <w:sz w:val="20"/>
+        </w:rPr>
+      </w:pPr>
+    </w:p>
+    <w:p>
+      <w:pPr>
+        <w:spacing w:after="0"/>
+        <w:rPr>
+          <w:sz w:val="20"/>
+        </w:rPr>
+      </w:pPr>
+    </w:p>
+    <w:p>
+      <w:pPr>
+        <w:spacing w:after="0"/>
+        <w:rPr>
+          <w:b/>
+        </w:rPr>
+      </w:pPr>
+      <w:r>
+        <w:rPr>
+          <w:b/>
+        </w:rPr>
+        <w:t>//EDIT</w:t>
+      </w:r>
+    </w:p>
+    <w:p>
+      <w:pPr>
+        <w:spacing w:after="0"/>
+        <w:rPr>
+          <w:sz w:val="20"/>
+        </w:rPr>
+      </w:pPr>
+    </w:p>
+    <w:p>
+      <w:pPr>
+        <w:spacing w:after="0"/>
+        <w:rPr>
+          <w:sz w:val="20"/>
+        </w:rPr>
+      </w:pPr>
+      <w:r>
+        <w:rPr>
+          <w:sz w:val="20"/>
+        </w:rPr>
+        <w:t>Formatting:</w:t>
+      </w:r>
+    </w:p>
+    <w:p>
+      <w:pPr>
+        <w:spacing w:after="0"/>
+        <w:rPr>
+          <w:sz w:val="20"/>
+        </w:rPr>
+      </w:pPr>
+      <w:r>
+        <w:rPr>
+          <w:sz w:val="20"/>
+        </w:rPr>
+        <w:t>- Requires event index on display or event name, followed by details to edit. Do not need to put ';' for index.</w:t>
+      </w:r>
+    </w:p>
+    <w:p>
+      <w:pPr>
+        <w:spacing w:after="0"/>
+        <w:rPr>
+          <w:sz w:val="20"/>
+        </w:rPr>
+      </w:pPr>
+      <w:r>
+        <w:rPr>
+          <w:sz w:val="20"/>
+        </w:rPr>
+        <w:t xml:space="preserve">- Event to be </w:t>
+      </w:r>
+      <w:proofErr w:type="spellStart"/>
+      <w:r>
+        <w:rPr>
+          <w:sz w:val="20"/>
+        </w:rPr>
+        <w:t>editted</w:t>
+      </w:r>
+      <w:proofErr w:type="spellEnd"/>
+      <w:r>
+        <w:rPr>
+          <w:sz w:val="20"/>
+        </w:rPr>
+        <w:t xml:space="preserve"> will be identified by event index or the first event name recognised. Subsequent </w:t>
+      </w:r>
+    </w:p>
+    <w:p>
+      <w:pPr>
+        <w:spacing w:after="0"/>
+        <w:rPr>
+          <w:sz w:val="20"/>
+        </w:rPr>
+      </w:pPr>
+      <w:proofErr w:type="gramStart"/>
+      <w:r>
+        <w:rPr>
+          <w:sz w:val="20"/>
+        </w:rPr>
+        <w:t>information</w:t>
+      </w:r>
+      <w:proofErr w:type="gramEnd"/>
+      <w:r>
+        <w:rPr>
+          <w:sz w:val="20"/>
+        </w:rPr>
+        <w:t xml:space="preserve"> will be considered as details to be edited.</w:t>
+      </w:r>
+    </w:p>
+    <w:p>
+      <w:pPr>
+        <w:spacing w:after="0"/>
+        <w:rPr>
+          <w:sz w:val="20"/>
+        </w:rPr>
+      </w:pPr>
+      <w:r>
+        <w:rPr>
+          <w:sz w:val="20"/>
+        </w:rPr>
+        <w:t xml:space="preserve">- The format for the subsequent information is similar to </w:t>
+      </w:r>
+      <w:proofErr w:type="gramStart"/>
+      <w:r>
+        <w:rPr>
+          <w:sz w:val="20"/>
+        </w:rPr>
+        <w:t>Add</w:t>
+      </w:r>
+      <w:proofErr w:type="gramEnd"/>
+      <w:r>
+        <w:rPr>
+          <w:sz w:val="20"/>
+        </w:rPr>
+        <w:t>.</w:t>
+      </w:r>
+    </w:p>
+    <w:p>
+      <w:pPr>
+        <w:spacing w:after="0"/>
+        <w:rPr>
+          <w:sz w:val="20"/>
+        </w:rPr>
+      </w:pPr>
+    </w:p>
+    <w:p>
+      <w:pPr>
+        <w:spacing w:after="0"/>
+        <w:rPr>
+          <w:sz w:val="20"/>
+        </w:rPr>
+      </w:pPr>
+      <w:r>
+        <w:rPr>
+          <w:sz w:val="20"/>
+        </w:rPr>
+        <w:t>Recognised/Supported Edit:</w:t>
+      </w:r>
+    </w:p>
+    <w:p>
+      <w:pPr>
+        <w:spacing w:after="0"/>
+        <w:rPr>
+          <w:sz w:val="20"/>
+        </w:rPr>
+      </w:pPr>
+      <w:r>
+        <w:rPr>
+          <w:sz w:val="20"/>
+        </w:rPr>
+        <w:t>- Edit Name (only event name changed)</w:t>
+      </w:r>
+    </w:p>
+    <w:p>
+      <w:pPr>
+        <w:spacing w:after="0"/>
+        <w:rPr>
+          <w:sz w:val="20"/>
+        </w:rPr>
+      </w:pPr>
+      <w:proofErr w:type="gramStart"/>
+      <w:r>
+        <w:rPr>
+          <w:sz w:val="20"/>
+        </w:rPr>
+        <w:t>edit</w:t>
+      </w:r>
+      <w:proofErr w:type="gramEnd"/>
+      <w:r>
+        <w:rPr>
+          <w:sz w:val="20"/>
+        </w:rPr>
+        <w:t xml:space="preserve"> CS2103 finals; CS2103 V0.5; </w:t>
+      </w:r>
+    </w:p>
+    <w:p>
+      <w:pPr>
+        <w:spacing w:after="0"/>
+        <w:rPr>
+          <w:sz w:val="20"/>
+        </w:rPr>
+      </w:pPr>
+    </w:p>
+    <w:p>
+      <w:pPr>
+        <w:spacing w:after="0"/>
+        <w:rPr>
+          <w:sz w:val="20"/>
+        </w:rPr>
+      </w:pPr>
+      <w:r>
+        <w:rPr>
+          <w:sz w:val="20"/>
+        </w:rPr>
+        <w:t>- Edit Dates: (only start day and end day will be changed)</w:t>
+      </w:r>
+    </w:p>
+    <w:p>
+      <w:pPr>
+        <w:spacing w:after="0"/>
+        <w:rPr>
+          <w:sz w:val="20"/>
+        </w:rPr>
+      </w:pPr>
+      <w:proofErr w:type="gramStart"/>
+      <w:r>
+        <w:rPr>
+          <w:sz w:val="20"/>
+        </w:rPr>
+        <w:t>edit</w:t>
+      </w:r>
+      <w:proofErr w:type="gramEnd"/>
+      <w:r>
+        <w:rPr>
+          <w:sz w:val="20"/>
+        </w:rPr>
+        <w:t xml:space="preserve"> Holiday; 21mar [</w:t>
+      </w:r>
+      <w:proofErr w:type="spellStart"/>
+      <w:r>
+        <w:rPr>
+          <w:sz w:val="20"/>
+        </w:rPr>
+        <w:t>Endday</w:t>
+      </w:r>
+      <w:proofErr w:type="spellEnd"/>
+      <w:r>
+        <w:rPr>
+          <w:sz w:val="20"/>
+        </w:rPr>
+        <w:t xml:space="preserve"> = </w:t>
+      </w:r>
+      <w:proofErr w:type="spellStart"/>
+      <w:r>
+        <w:rPr>
+          <w:sz w:val="20"/>
+        </w:rPr>
+        <w:t>Startday</w:t>
+      </w:r>
+      <w:proofErr w:type="spellEnd"/>
+      <w:r>
+        <w:rPr>
+          <w:sz w:val="20"/>
+        </w:rPr>
+        <w:t>]</w:t>
+      </w:r>
+    </w:p>
+    <w:p>
+      <w:pPr>
+        <w:spacing w:after="0"/>
+        <w:rPr>
+          <w:sz w:val="20"/>
+        </w:rPr>
+      </w:pPr>
+      <w:proofErr w:type="gramStart"/>
+      <w:r>
+        <w:rPr>
+          <w:sz w:val="20"/>
+        </w:rPr>
+        <w:t>edit</w:t>
+      </w:r>
+      <w:proofErr w:type="gramEnd"/>
+      <w:r>
+        <w:rPr>
+          <w:sz w:val="20"/>
+        </w:rPr>
+        <w:t xml:space="preserve"> Holiday; 21mar to 23 mar</w:t>
+      </w:r>
+    </w:p>
+    <w:p>
+      <w:pPr>
+        <w:spacing w:after="0"/>
+        <w:rPr>
+          <w:sz w:val="20"/>
+        </w:rPr>
+      </w:pPr>
+    </w:p>
+    <w:p>
+      <w:pPr>
+        <w:spacing w:after="0"/>
+        <w:rPr>
+          <w:sz w:val="20"/>
+        </w:rPr>
+      </w:pPr>
+      <w:r>
+        <w:rPr>
+          <w:sz w:val="20"/>
+        </w:rPr>
+        <w:t>- Edit Time: (only start time and end time will be changed)</w:t>
+      </w:r>
+    </w:p>
+    <w:p>
+      <w:pPr>
+        <w:spacing w:after="0"/>
+        <w:rPr>
+          <w:sz w:val="20"/>
+        </w:rPr>
+      </w:pPr>
+      <w:proofErr w:type="gramStart"/>
+      <w:r>
+        <w:rPr>
+          <w:sz w:val="20"/>
+        </w:rPr>
+        <w:t>edit</w:t>
+      </w:r>
+      <w:proofErr w:type="gramEnd"/>
+      <w:r>
+        <w:rPr>
+          <w:sz w:val="20"/>
+        </w:rPr>
+        <w:t xml:space="preserve"> CS2103 finals; 9am [</w:t>
+      </w:r>
+      <w:proofErr w:type="spellStart"/>
+      <w:r>
+        <w:rPr>
+          <w:sz w:val="20"/>
+        </w:rPr>
+        <w:t>Endtime</w:t>
+      </w:r>
+      <w:proofErr w:type="spellEnd"/>
+      <w:r>
+        <w:rPr>
+          <w:sz w:val="20"/>
+        </w:rPr>
+        <w:t xml:space="preserve"> = </w:t>
+      </w:r>
+      <w:proofErr w:type="spellStart"/>
+      <w:r>
+        <w:rPr>
+          <w:sz w:val="20"/>
+        </w:rPr>
+        <w:t>Starttime</w:t>
+      </w:r>
+      <w:proofErr w:type="spellEnd"/>
+      <w:r>
+        <w:rPr>
+          <w:sz w:val="20"/>
+        </w:rPr>
+        <w:t xml:space="preserve"> + 1]</w:t>
+      </w:r>
+    </w:p>
+    <w:p>
+      <w:pPr>
+        <w:spacing w:after="0"/>
+        <w:rPr>
+          <w:sz w:val="20"/>
+        </w:rPr>
+      </w:pPr>
+      <w:proofErr w:type="gramStart"/>
+      <w:r>
+        <w:rPr>
+          <w:sz w:val="20"/>
+        </w:rPr>
+        <w:t>edit</w:t>
+      </w:r>
+      <w:proofErr w:type="gramEnd"/>
+      <w:r>
+        <w:rPr>
+          <w:sz w:val="20"/>
+        </w:rPr>
+        <w:t xml:space="preserve"> CS2103 finals; 9am-10am</w:t>
+      </w:r>
+    </w:p>
+    <w:p>
+      <w:pPr>
+        <w:spacing w:after="0"/>
+        <w:rPr>
+          <w:sz w:val="20"/>
+        </w:rPr>
+      </w:pPr>
+    </w:p>
+    <w:p>
+      <w:pPr>
+        <w:spacing w:after="0"/>
+        <w:rPr>
+          <w:sz w:val="20"/>
+        </w:rPr>
+      </w:pPr>
+      <w:r>
+        <w:rPr>
+          <w:sz w:val="20"/>
+        </w:rPr>
+        <w:t xml:space="preserve">- Multiple Edits  </w:t>
+      </w:r>
+    </w:p>
+    <w:p>
+      <w:pPr>
+        <w:spacing w:after="0"/>
+        <w:rPr>
+          <w:sz w:val="20"/>
+        </w:rPr>
+      </w:pPr>
+      <w:proofErr w:type="gramStart"/>
+      <w:r>
+        <w:rPr>
+          <w:sz w:val="20"/>
+        </w:rPr>
+        <w:t>edit</w:t>
+      </w:r>
+      <w:proofErr w:type="gramEnd"/>
+      <w:r>
+        <w:rPr>
+          <w:sz w:val="20"/>
+        </w:rPr>
+        <w:t xml:space="preserve"> Run; Jog; 10feb 9am-10am [</w:t>
+      </w:r>
+      <w:proofErr w:type="spellStart"/>
+      <w:r>
+        <w:rPr>
+          <w:sz w:val="20"/>
+        </w:rPr>
+        <w:t>Endday</w:t>
+      </w:r>
+      <w:proofErr w:type="spellEnd"/>
+      <w:r>
+        <w:rPr>
+          <w:sz w:val="20"/>
+        </w:rPr>
+        <w:t xml:space="preserve"> = </w:t>
+      </w:r>
+      <w:proofErr w:type="spellStart"/>
+      <w:r>
+        <w:rPr>
+          <w:sz w:val="20"/>
+        </w:rPr>
+        <w:t>Startday</w:t>
+      </w:r>
+      <w:proofErr w:type="spellEnd"/>
+      <w:r>
+        <w:rPr>
+          <w:sz w:val="20"/>
+        </w:rPr>
+        <w:t xml:space="preserve">] (name, dates, time will be changed) </w:t>
+      </w:r>
+    </w:p>
+    <w:p>
+      <w:pPr>
+        <w:spacing w:after="0"/>
+        <w:rPr>
+          <w:sz w:val="20"/>
+        </w:rPr>
+      </w:pPr>
+      <w:proofErr w:type="gramStart"/>
+      <w:r>
+        <w:rPr>
+          <w:sz w:val="20"/>
+        </w:rPr>
+        <w:t>edit</w:t>
+      </w:r>
+      <w:proofErr w:type="gramEnd"/>
+      <w:r>
+        <w:rPr>
+          <w:sz w:val="20"/>
+        </w:rPr>
+        <w:t xml:space="preserve"> 1 Dinner at </w:t>
+      </w:r>
+      <w:proofErr w:type="spellStart"/>
+      <w:r>
+        <w:rPr>
+          <w:sz w:val="20"/>
+        </w:rPr>
+        <w:t>Koufu</w:t>
+      </w:r>
+      <w:proofErr w:type="spellEnd"/>
+      <w:r>
+        <w:rPr>
+          <w:sz w:val="20"/>
+        </w:rPr>
+        <w:t>; 10pm [</w:t>
+      </w:r>
+      <w:proofErr w:type="spellStart"/>
+      <w:r>
+        <w:rPr>
+          <w:sz w:val="20"/>
+        </w:rPr>
+        <w:t>Endtime</w:t>
+      </w:r>
+      <w:proofErr w:type="spellEnd"/>
+      <w:r>
+        <w:rPr>
+          <w:sz w:val="20"/>
+        </w:rPr>
+        <w:t xml:space="preserve"> = </w:t>
+      </w:r>
+      <w:proofErr w:type="spellStart"/>
+      <w:r>
+        <w:rPr>
+          <w:sz w:val="20"/>
+        </w:rPr>
+        <w:t>Starttime</w:t>
+      </w:r>
+      <w:proofErr w:type="spellEnd"/>
+      <w:r>
+        <w:rPr>
+          <w:sz w:val="20"/>
+        </w:rPr>
+        <w:t xml:space="preserve"> + 1] (event name and time changed, date remains the same)</w:t>
+      </w:r>
+    </w:p>
+    <w:p>
+      <w:pPr>
+        <w:spacing w:after="0"/>
+        <w:rPr>
+          <w:sz w:val="20"/>
+        </w:rPr>
+      </w:pPr>
+      <w:proofErr w:type="gramStart"/>
+      <w:r>
+        <w:rPr>
+          <w:sz w:val="20"/>
+        </w:rPr>
+        <w:t>edit</w:t>
+      </w:r>
+      <w:proofErr w:type="gramEnd"/>
+      <w:r>
+        <w:rPr>
+          <w:sz w:val="20"/>
+        </w:rPr>
+        <w:t xml:space="preserve"> 3 10 </w:t>
+      </w:r>
+      <w:proofErr w:type="spellStart"/>
+      <w:r>
+        <w:rPr>
+          <w:sz w:val="20"/>
+        </w:rPr>
+        <w:t>feb</w:t>
+      </w:r>
+      <w:proofErr w:type="spellEnd"/>
+      <w:r>
+        <w:rPr>
+          <w:sz w:val="20"/>
+        </w:rPr>
+        <w:t xml:space="preserve"> 11.30am to 11 </w:t>
+      </w:r>
+      <w:proofErr w:type="spellStart"/>
+      <w:r>
+        <w:rPr>
+          <w:sz w:val="20"/>
+        </w:rPr>
+        <w:t>feb</w:t>
+      </w:r>
+      <w:proofErr w:type="spellEnd"/>
+      <w:r>
+        <w:rPr>
+          <w:sz w:val="20"/>
+        </w:rPr>
+        <w:t xml:space="preserve"> 11.30pm (date and time will be changed, event name remains the same)</w:t>
+      </w:r>
+    </w:p>
+    <w:p>
+      <w:pPr>
+        <w:spacing w:after="0"/>
+        <w:rPr>
+          <w:sz w:val="20"/>
+        </w:rPr>
+      </w:pPr>
+      <w:proofErr w:type="gramStart"/>
+      <w:r>
+        <w:rPr>
+          <w:sz w:val="20"/>
+        </w:rPr>
+        <w:t>edit</w:t>
+      </w:r>
+      <w:proofErr w:type="gramEnd"/>
+      <w:r>
+        <w:rPr>
+          <w:sz w:val="20"/>
+        </w:rPr>
+        <w:t xml:space="preserve"> Holiday; Bangkok!; 11feb to 15feb (event name and date will be changed, time remains the same)</w:t>
+      </w:r>
+    </w:p>
+    <w:p>
+      <w:pPr>
+        <w:spacing w:after="0"/>
+        <w:rPr>
+          <w:sz w:val="20"/>
+        </w:rPr>
+      </w:pPr>
+      <w:r>
+        <w:rPr>
+          <w:sz w:val="20"/>
+        </w:rPr>
+        <w:t>... ...</w:t>
+      </w:r>
+    </w:p>
+    <w:p>
+      <w:pPr>
+        <w:spacing w:after="0"/>
+        <w:rPr>
+          <w:sz w:val="20"/>
+        </w:rPr>
+      </w:pPr>
+    </w:p>
+    <w:p>
+      <w:pPr>
+        <w:spacing w:after="0"/>
+        <w:rPr>
+          <w:sz w:val="20"/>
+        </w:rPr>
+      </w:pPr>
+    </w:p>
+    <w:p>
+      <w:pPr>
+        <w:spacing w:after="0"/>
+        <w:rPr>
+          <w:sz w:val="20"/>
+        </w:rPr>
+      </w:pPr>
+    </w:p>
+    <w:p>
+      <w:pPr>
+        <w:spacing w:after="0"/>
+        <w:rPr>
+          <w:b/>
+        </w:rPr>
+      </w:pPr>
+      <w:r>
+        <w:rPr>
+          <w:b/>
+        </w:rPr>
+        <w:t>//SHOW</w:t>
+      </w:r>
+    </w:p>
+    <w:p>
+      <w:pPr>
+        <w:spacing w:after="0"/>
+        <w:rPr>
+          <w:sz w:val="20"/>
+        </w:rPr>
+      </w:pPr>
+    </w:p>
+    <w:p>
+      <w:pPr>
+        <w:spacing w:after="0"/>
+        <w:rPr>
+          <w:sz w:val="20"/>
+        </w:rPr>
+      </w:pPr>
+      <w:proofErr w:type="gramStart"/>
+      <w:r>
+        <w:rPr>
+          <w:sz w:val="20"/>
+        </w:rPr>
+        <w:t>show</w:t>
+      </w:r>
+      <w:proofErr w:type="gramEnd"/>
+      <w:r>
+        <w:rPr>
+          <w:sz w:val="20"/>
+        </w:rPr>
+        <w:t xml:space="preserve"> </w:t>
+      </w:r>
+      <w:r>
+        <w:rPr>
+          <w:sz w:val="20"/>
+        </w:rPr>
+        <w:t>to</w:t>
+      </w:r>
+      <w:r>
+        <w:rPr>
+          <w:sz w:val="20"/>
+        </w:rPr>
+        <w:t>day</w:t>
+      </w:r>
+      <w:r>
+        <w:rPr>
+          <w:sz w:val="20"/>
+        </w:rPr>
+        <w:t xml:space="preserve"> – show the events for today</w:t>
+      </w:r>
+    </w:p>
+    <w:p>
+      <w:pPr>
+        <w:spacing w:after="0"/>
+        <w:rPr>
+          <w:sz w:val="20"/>
+        </w:rPr>
+      </w:pPr>
+      <w:proofErr w:type="gramStart"/>
+      <w:r>
+        <w:rPr>
+          <w:sz w:val="20"/>
+        </w:rPr>
+        <w:t>show</w:t>
+      </w:r>
+      <w:proofErr w:type="gramEnd"/>
+      <w:r>
+        <w:rPr>
+          <w:sz w:val="20"/>
+        </w:rPr>
+        <w:t xml:space="preserve"> 14 </w:t>
+      </w:r>
+      <w:proofErr w:type="spellStart"/>
+      <w:r>
+        <w:rPr>
+          <w:sz w:val="20"/>
+        </w:rPr>
+        <w:t>april</w:t>
+      </w:r>
+      <w:proofErr w:type="spellEnd"/>
+      <w:r>
+        <w:rPr>
+          <w:sz w:val="20"/>
+        </w:rPr>
+        <w:t xml:space="preserve"> – show the events for that day</w:t>
+      </w:r>
+    </w:p>
+    <w:p>
+      <w:pPr>
+        <w:spacing w:after="0"/>
+        <w:rPr>
+          <w:sz w:val="20"/>
+        </w:rPr>
+      </w:pPr>
+      <w:proofErr w:type="gramStart"/>
+      <w:r>
+        <w:rPr>
+          <w:sz w:val="20"/>
+        </w:rPr>
+        <w:t>show</w:t>
+      </w:r>
+      <w:proofErr w:type="gramEnd"/>
+      <w:r>
+        <w:rPr>
+          <w:sz w:val="20"/>
+        </w:rPr>
+        <w:t xml:space="preserve"> week – it will show from the Sunday to Saturday where today is in</w:t>
+      </w:r>
+    </w:p>
+    <w:p>
+      <w:pPr>
+        <w:spacing w:after="0"/>
+        <w:rPr>
+          <w:sz w:val="20"/>
+        </w:rPr>
+      </w:pPr>
+      <w:proofErr w:type="gramStart"/>
+      <w:r>
+        <w:rPr>
+          <w:sz w:val="20"/>
+        </w:rPr>
+        <w:t>show</w:t>
+      </w:r>
+      <w:proofErr w:type="gramEnd"/>
+      <w:r>
+        <w:rPr>
+          <w:sz w:val="20"/>
+        </w:rPr>
+        <w:t xml:space="preserve"> week 14apr – it will show from the Sunday to Saturday where 14 </w:t>
+      </w:r>
+      <w:proofErr w:type="spellStart"/>
+      <w:r>
+        <w:rPr>
+          <w:sz w:val="20"/>
+        </w:rPr>
+        <w:t>apr</w:t>
+      </w:r>
+      <w:proofErr w:type="spellEnd"/>
+      <w:r>
+        <w:rPr>
+          <w:sz w:val="20"/>
+        </w:rPr>
+        <w:t xml:space="preserve"> is in </w:t>
+      </w:r>
+    </w:p>
+    <w:p>
+      <w:pPr>
+        <w:spacing w:after="0"/>
+        <w:rPr>
+          <w:sz w:val="20"/>
+        </w:rPr>
+      </w:pPr>
+      <w:proofErr w:type="gramStart"/>
+      <w:r>
+        <w:rPr>
+          <w:sz w:val="20"/>
+        </w:rPr>
+        <w:t>show</w:t>
+      </w:r>
+      <w:proofErr w:type="gramEnd"/>
+      <w:r>
+        <w:rPr>
+          <w:sz w:val="20"/>
+        </w:rPr>
+        <w:t xml:space="preserve"> 14 </w:t>
+      </w:r>
+      <w:proofErr w:type="spellStart"/>
+      <w:r>
+        <w:rPr>
+          <w:sz w:val="20"/>
+        </w:rPr>
+        <w:t>apr</w:t>
+      </w:r>
+      <w:proofErr w:type="spellEnd"/>
+      <w:r>
+        <w:rPr>
+          <w:sz w:val="20"/>
+        </w:rPr>
+        <w:t xml:space="preserve"> – 18apr – it will show the events during these days</w:t>
+      </w:r>
+    </w:p>
+    <w:p>
+      <w:pPr>
+        <w:spacing w:after="0"/>
+        <w:rPr>
+          <w:sz w:val="20"/>
+        </w:rPr>
+      </w:pPr>
+      <w:proofErr w:type="gramStart"/>
+      <w:r>
+        <w:rPr>
+          <w:sz w:val="20"/>
+        </w:rPr>
+        <w:t>show</w:t>
+      </w:r>
+      <w:proofErr w:type="gramEnd"/>
+      <w:r>
+        <w:rPr>
+          <w:sz w:val="20"/>
+        </w:rPr>
+        <w:t xml:space="preserve"> month</w:t>
+      </w:r>
+      <w:r>
+        <w:rPr>
+          <w:sz w:val="20"/>
+        </w:rPr>
+        <w:t xml:space="preserve"> – show the events of the month (1</w:t>
+      </w:r>
+      <w:r>
+        <w:rPr>
+          <w:sz w:val="20"/>
+          <w:vertAlign w:val="superscript"/>
+        </w:rPr>
+        <w:t>st</w:t>
+      </w:r>
+      <w:r>
+        <w:rPr>
+          <w:sz w:val="20"/>
+        </w:rPr>
+        <w:t xml:space="preserve"> day to last day) which today fall on</w:t>
+      </w:r>
+    </w:p>
+    <w:p>
+      <w:pPr>
+        <w:spacing w:after="0"/>
+        <w:rPr>
+          <w:sz w:val="20"/>
+        </w:rPr>
+      </w:pPr>
+      <w:proofErr w:type="gramStart"/>
+      <w:r>
+        <w:rPr>
+          <w:sz w:val="20"/>
+        </w:rPr>
+        <w:t>show</w:t>
+      </w:r>
+      <w:proofErr w:type="gramEnd"/>
+      <w:r>
+        <w:rPr>
+          <w:sz w:val="20"/>
+        </w:rPr>
+        <w:t xml:space="preserve"> month 14 </w:t>
+      </w:r>
+      <w:proofErr w:type="spellStart"/>
+      <w:r>
+        <w:rPr>
+          <w:sz w:val="20"/>
+        </w:rPr>
+        <w:t>april</w:t>
+      </w:r>
+      <w:proofErr w:type="spellEnd"/>
+      <w:r>
+        <w:rPr>
+          <w:sz w:val="20"/>
+        </w:rPr>
+        <w:t xml:space="preserve"> - </w:t>
+      </w:r>
+      <w:r>
+        <w:rPr>
+          <w:sz w:val="20"/>
+        </w:rPr>
+        <w:t>show the events of the month (1</w:t>
+      </w:r>
+      <w:r>
+        <w:rPr>
+          <w:sz w:val="20"/>
+          <w:vertAlign w:val="superscript"/>
+        </w:rPr>
+        <w:t>st</w:t>
+      </w:r>
+      <w:r>
+        <w:rPr>
+          <w:sz w:val="20"/>
+        </w:rPr>
+        <w:t xml:space="preserve"> day to last day) which </w:t>
+      </w:r>
+      <w:r>
+        <w:rPr>
+          <w:sz w:val="20"/>
+        </w:rPr>
+        <w:t>this date fall on</w:t>
+      </w:r>
       <w:bookmarkStart w:id="0" w:name="_GoBack"/>
       <w:bookmarkEnd w:id="0"/>
-      <w:r>
-        <w:rPr>
-          <w:b/>
-        </w:rPr>
-        <w:lastRenderedPageBreak/>
-        <w:t>//DELETE</w:t>
-      </w:r>
-    </w:p>
-    <w:p>
-      <w:pPr>
-        <w:spacing w:after="0"/>
-        <w:rPr>
-          <w:sz w:val="20"/>
-        </w:rPr>
-      </w:pPr>
-    </w:p>
-    <w:p>
-      <w:pPr>
-        <w:spacing w:after="0"/>
-        <w:rPr>
-          <w:sz w:val="20"/>
-        </w:rPr>
-      </w:pPr>
-      <w:r>
-        <w:rPr>
-          <w:sz w:val="20"/>
-        </w:rPr>
-        <w:t>Formatting:</w:t>
-      </w:r>
-    </w:p>
-    <w:p>
-      <w:pPr>
-        <w:spacing w:after="0"/>
-        <w:rPr>
-          <w:sz w:val="20"/>
-        </w:rPr>
-      </w:pPr>
-      <w:r>
-        <w:rPr>
-          <w:sz w:val="20"/>
-        </w:rPr>
-        <w:t>- Requires event index on display or event name to function. Do not need to put ';' for index.</w:t>
-      </w:r>
-    </w:p>
-    <w:p>
-      <w:pPr>
-        <w:spacing w:after="0"/>
-        <w:rPr>
-          <w:sz w:val="20"/>
-        </w:rPr>
-      </w:pPr>
-      <w:r>
-        <w:rPr>
-          <w:sz w:val="20"/>
-        </w:rPr>
-        <w:t>(Accepted formats:--</w:t>
-      </w:r>
-    </w:p>
-    <w:p>
-      <w:pPr>
-        <w:spacing w:after="0"/>
-        <w:rPr>
-          <w:sz w:val="20"/>
-        </w:rPr>
-      </w:pPr>
-      <w:proofErr w:type="gramStart"/>
-      <w:r>
-        <w:rPr>
-          <w:sz w:val="20"/>
-        </w:rPr>
-        <w:t>delete</w:t>
-      </w:r>
-      <w:proofErr w:type="gramEnd"/>
-      <w:r>
-        <w:rPr>
-          <w:sz w:val="20"/>
-        </w:rPr>
-        <w:t xml:space="preserve"> JB chicken wings;</w:t>
-      </w:r>
-    </w:p>
-    <w:p>
-      <w:pPr>
-        <w:spacing w:after="0"/>
-        <w:rPr>
-          <w:sz w:val="20"/>
-        </w:rPr>
-      </w:pPr>
-      <w:proofErr w:type="gramStart"/>
-      <w:r>
-        <w:rPr>
-          <w:sz w:val="20"/>
-        </w:rPr>
-        <w:t>delete</w:t>
-      </w:r>
-      <w:proofErr w:type="gramEnd"/>
-      <w:r>
-        <w:rPr>
-          <w:sz w:val="20"/>
-        </w:rPr>
-        <w:t xml:space="preserve"> Study;</w:t>
-      </w:r>
-    </w:p>
-    <w:p>
-      <w:pPr>
-        <w:spacing w:after="0"/>
-        <w:rPr>
-          <w:sz w:val="20"/>
-        </w:rPr>
-      </w:pPr>
-      <w:proofErr w:type="gramStart"/>
-      <w:r>
-        <w:rPr>
-          <w:sz w:val="20"/>
-        </w:rPr>
-        <w:t>delete</w:t>
-      </w:r>
-      <w:proofErr w:type="gramEnd"/>
-      <w:r>
-        <w:rPr>
-          <w:sz w:val="20"/>
-        </w:rPr>
-        <w:t xml:space="preserve"> 2 )</w:t>
-      </w:r>
-    </w:p>
-    <w:p>
-      <w:pPr>
-        <w:spacing w:after="0"/>
-        <w:rPr>
-          <w:sz w:val="20"/>
-        </w:rPr>
-      </w:pPr>
-    </w:p>
-    <w:p>
-      <w:pPr>
-        <w:spacing w:after="0"/>
-        <w:rPr>
-          <w:sz w:val="20"/>
-        </w:rPr>
-      </w:pPr>
-    </w:p>
-    <w:p>
-      <w:pPr>
-        <w:spacing w:after="0"/>
-        <w:rPr>
-          <w:sz w:val="20"/>
-        </w:rPr>
-      </w:pPr>
-    </w:p>
-    <w:p>
-      <w:pPr>
-        <w:spacing w:after="0"/>
-        <w:rPr>
-          <w:b/>
-        </w:rPr>
-      </w:pPr>
-      <w:r>
-        <w:rPr>
-          <w:b/>
-        </w:rPr>
-        <w:t>//EDIT</w:t>
-      </w:r>
-    </w:p>
-    <w:p>
-      <w:pPr>
-        <w:spacing w:after="0"/>
-        <w:rPr>
-          <w:sz w:val="20"/>
-        </w:rPr>
-      </w:pPr>
-    </w:p>
-    <w:p>
-      <w:pPr>
-        <w:spacing w:after="0"/>
-        <w:rPr>
-          <w:sz w:val="20"/>
-        </w:rPr>
-      </w:pPr>
-      <w:r>
-        <w:rPr>
-          <w:sz w:val="20"/>
-        </w:rPr>
-        <w:t>Formatting:</w:t>
-      </w:r>
-    </w:p>
-    <w:p>
-      <w:pPr>
-        <w:spacing w:after="0"/>
-        <w:rPr>
-          <w:sz w:val="20"/>
-        </w:rPr>
-      </w:pPr>
-      <w:r>
-        <w:rPr>
-          <w:sz w:val="20"/>
-        </w:rPr>
-        <w:t>- Requires event index on display or event name, followed by details to edit. Do not need to put ';' for index.</w:t>
-      </w:r>
-    </w:p>
-    <w:p>
-      <w:pPr>
-        <w:spacing w:after="0"/>
-        <w:rPr>
-          <w:sz w:val="20"/>
-        </w:rPr>
-      </w:pPr>
-      <w:r>
-        <w:rPr>
-          <w:sz w:val="20"/>
-        </w:rPr>
-        <w:t xml:space="preserve">- Event to be </w:t>
-      </w:r>
-      <w:proofErr w:type="spellStart"/>
-      <w:r>
-        <w:rPr>
-          <w:sz w:val="20"/>
-        </w:rPr>
-        <w:t>editted</w:t>
-      </w:r>
-      <w:proofErr w:type="spellEnd"/>
-      <w:r>
-        <w:rPr>
-          <w:sz w:val="20"/>
-        </w:rPr>
-        <w:t xml:space="preserve"> will be identified by event index or the first event name recognised. Subsequent </w:t>
-      </w:r>
-    </w:p>
-    <w:p>
-      <w:pPr>
-        <w:spacing w:after="0"/>
-        <w:rPr>
-          <w:sz w:val="20"/>
-        </w:rPr>
-      </w:pPr>
-      <w:proofErr w:type="gramStart"/>
-      <w:r>
-        <w:rPr>
-          <w:sz w:val="20"/>
-        </w:rPr>
-        <w:t>information</w:t>
-      </w:r>
-      <w:proofErr w:type="gramEnd"/>
-      <w:r>
-        <w:rPr>
-          <w:sz w:val="20"/>
-        </w:rPr>
-        <w:t xml:space="preserve"> will be considered as details to be edited.</w:t>
-      </w:r>
-    </w:p>
-    <w:p>
-      <w:pPr>
-        <w:spacing w:after="0"/>
-        <w:rPr>
-          <w:sz w:val="20"/>
-        </w:rPr>
-      </w:pPr>
-      <w:r>
-        <w:rPr>
-          <w:sz w:val="20"/>
-        </w:rPr>
-        <w:t xml:space="preserve">- The format for the subsequent information is similar to </w:t>
-      </w:r>
-      <w:proofErr w:type="gramStart"/>
-      <w:r>
-        <w:rPr>
-          <w:sz w:val="20"/>
-        </w:rPr>
-        <w:t>Add</w:t>
-      </w:r>
-      <w:proofErr w:type="gramEnd"/>
-      <w:r>
-        <w:rPr>
-          <w:sz w:val="20"/>
-        </w:rPr>
-        <w:t>.</w:t>
-      </w:r>
-    </w:p>
-    <w:p>
-      <w:pPr>
-        <w:spacing w:after="0"/>
-        <w:rPr>
-          <w:sz w:val="20"/>
-        </w:rPr>
-      </w:pPr>
-    </w:p>
-    <w:p>
-      <w:pPr>
-        <w:spacing w:after="0"/>
-        <w:rPr>
-          <w:sz w:val="20"/>
-        </w:rPr>
-      </w:pPr>
-      <w:r>
-        <w:rPr>
-          <w:sz w:val="20"/>
-        </w:rPr>
-        <w:t>Recognised/Supported Edit:</w:t>
-      </w:r>
-    </w:p>
-    <w:p>
-      <w:pPr>
-        <w:spacing w:after="0"/>
-        <w:rPr>
-          <w:sz w:val="20"/>
-        </w:rPr>
-      </w:pPr>
-      <w:r>
-        <w:rPr>
-          <w:sz w:val="20"/>
-        </w:rPr>
-        <w:t>- Edit Name (only event name changed)</w:t>
-      </w:r>
-    </w:p>
-    <w:p>
-      <w:pPr>
-        <w:spacing w:after="0"/>
-        <w:rPr>
-          <w:sz w:val="20"/>
-        </w:rPr>
-      </w:pPr>
-      <w:proofErr w:type="gramStart"/>
-      <w:r>
-        <w:rPr>
-          <w:sz w:val="20"/>
-        </w:rPr>
-        <w:t>edit</w:t>
-      </w:r>
-      <w:proofErr w:type="gramEnd"/>
-      <w:r>
-        <w:rPr>
-          <w:sz w:val="20"/>
-        </w:rPr>
-        <w:t xml:space="preserve"> CS2103 finals; CS2103 V0.5; </w:t>
-      </w:r>
-    </w:p>
-    <w:p>
-      <w:pPr>
-        <w:spacing w:after="0"/>
-        <w:rPr>
-          <w:sz w:val="20"/>
-        </w:rPr>
-      </w:pPr>
-    </w:p>
-    <w:p>
-      <w:pPr>
-        <w:spacing w:after="0"/>
-        <w:rPr>
-          <w:sz w:val="20"/>
-        </w:rPr>
-      </w:pPr>
-      <w:r>
-        <w:rPr>
-          <w:sz w:val="20"/>
-        </w:rPr>
-        <w:t>- Edit Dates: (only start day and end day will be changed)</w:t>
-      </w:r>
-    </w:p>
-    <w:p>
-      <w:pPr>
-        <w:spacing w:after="0"/>
-        <w:rPr>
-          <w:sz w:val="20"/>
-        </w:rPr>
-      </w:pPr>
-      <w:proofErr w:type="gramStart"/>
-      <w:r>
-        <w:rPr>
-          <w:sz w:val="20"/>
-        </w:rPr>
-        <w:t>edit</w:t>
-      </w:r>
-      <w:proofErr w:type="gramEnd"/>
-      <w:r>
-        <w:rPr>
-          <w:sz w:val="20"/>
-        </w:rPr>
-        <w:t xml:space="preserve"> Holiday; 21mar [</w:t>
-      </w:r>
-      <w:proofErr w:type="spellStart"/>
-      <w:r>
-        <w:rPr>
-          <w:sz w:val="20"/>
-        </w:rPr>
-        <w:t>Endday</w:t>
-      </w:r>
-      <w:proofErr w:type="spellEnd"/>
-      <w:r>
-        <w:rPr>
-          <w:sz w:val="20"/>
-        </w:rPr>
-        <w:t xml:space="preserve"> = </w:t>
-      </w:r>
-      <w:proofErr w:type="spellStart"/>
-      <w:r>
-        <w:rPr>
-          <w:sz w:val="20"/>
-        </w:rPr>
-        <w:t>Startday</w:t>
-      </w:r>
-      <w:proofErr w:type="spellEnd"/>
-      <w:r>
-        <w:rPr>
-          <w:sz w:val="20"/>
-        </w:rPr>
-        <w:t>]</w:t>
-      </w:r>
-    </w:p>
-    <w:p>
-      <w:pPr>
-        <w:spacing w:after="0"/>
-        <w:rPr>
-          <w:sz w:val="20"/>
-        </w:rPr>
-      </w:pPr>
-      <w:proofErr w:type="gramStart"/>
-      <w:r>
-        <w:rPr>
-          <w:sz w:val="20"/>
-        </w:rPr>
-        <w:t>edit</w:t>
-      </w:r>
-      <w:proofErr w:type="gramEnd"/>
-      <w:r>
-        <w:rPr>
-          <w:sz w:val="20"/>
-        </w:rPr>
-        <w:t xml:space="preserve"> Holiday; 21mar to 23 mar</w:t>
-      </w:r>
-    </w:p>
-    <w:p>
-      <w:pPr>
-        <w:spacing w:after="0"/>
-        <w:rPr>
-          <w:sz w:val="20"/>
-        </w:rPr>
-      </w:pPr>
-    </w:p>
-    <w:p>
-      <w:pPr>
-        <w:spacing w:after="0"/>
-        <w:rPr>
-          <w:sz w:val="20"/>
-        </w:rPr>
-      </w:pPr>
-      <w:r>
-        <w:rPr>
-          <w:sz w:val="20"/>
-        </w:rPr>
-        <w:t>- Edit Time: (only start time and end time will be changed)</w:t>
-      </w:r>
-    </w:p>
-    <w:p>
-      <w:pPr>
-        <w:spacing w:after="0"/>
-        <w:rPr>
-          <w:sz w:val="20"/>
-        </w:rPr>
-      </w:pPr>
-      <w:proofErr w:type="gramStart"/>
-      <w:r>
-        <w:rPr>
-          <w:sz w:val="20"/>
-        </w:rPr>
-        <w:t>edit</w:t>
-      </w:r>
-      <w:proofErr w:type="gramEnd"/>
-      <w:r>
-        <w:rPr>
-          <w:sz w:val="20"/>
-        </w:rPr>
-        <w:t xml:space="preserve"> CS2103 finals; 9am [</w:t>
-      </w:r>
-      <w:proofErr w:type="spellStart"/>
-      <w:r>
-        <w:rPr>
-          <w:sz w:val="20"/>
-        </w:rPr>
-        <w:t>Endtime</w:t>
-      </w:r>
-      <w:proofErr w:type="spellEnd"/>
-      <w:r>
-        <w:rPr>
-          <w:sz w:val="20"/>
-        </w:rPr>
-        <w:t xml:space="preserve"> = </w:t>
-      </w:r>
-      <w:proofErr w:type="spellStart"/>
-      <w:r>
-        <w:rPr>
-          <w:sz w:val="20"/>
-        </w:rPr>
-        <w:t>Starttime</w:t>
-      </w:r>
-      <w:proofErr w:type="spellEnd"/>
-      <w:r>
-        <w:rPr>
-          <w:sz w:val="20"/>
-        </w:rPr>
-        <w:t xml:space="preserve"> + 1]</w:t>
-      </w:r>
-    </w:p>
-    <w:p>
-      <w:pPr>
-        <w:spacing w:after="0"/>
-        <w:rPr>
-          <w:sz w:val="20"/>
-        </w:rPr>
-      </w:pPr>
-      <w:proofErr w:type="gramStart"/>
-      <w:r>
-        <w:rPr>
-          <w:sz w:val="20"/>
-        </w:rPr>
-        <w:t>edit</w:t>
-      </w:r>
-      <w:proofErr w:type="gramEnd"/>
-      <w:r>
-        <w:rPr>
-          <w:sz w:val="20"/>
-        </w:rPr>
-        <w:t xml:space="preserve"> CS2103 finals; 9am-10am</w:t>
-      </w:r>
-    </w:p>
-    <w:p>
-      <w:pPr>
-        <w:spacing w:after="0"/>
-        <w:rPr>
-          <w:sz w:val="20"/>
-        </w:rPr>
-      </w:pPr>
-    </w:p>
-    <w:p>
-      <w:pPr>
-        <w:spacing w:after="0"/>
-        <w:rPr>
-          <w:sz w:val="20"/>
-        </w:rPr>
-      </w:pPr>
-      <w:r>
-        <w:rPr>
-          <w:sz w:val="20"/>
-        </w:rPr>
-        <w:t xml:space="preserve">- Multiple Edits  </w:t>
-      </w:r>
-    </w:p>
-    <w:p>
-      <w:pPr>
-        <w:spacing w:after="0"/>
-        <w:rPr>
-          <w:sz w:val="20"/>
-        </w:rPr>
-      </w:pPr>
-      <w:proofErr w:type="gramStart"/>
-      <w:r>
-        <w:rPr>
-          <w:sz w:val="20"/>
-        </w:rPr>
-        <w:t>edit</w:t>
-      </w:r>
-      <w:proofErr w:type="gramEnd"/>
-      <w:r>
-        <w:rPr>
-          <w:sz w:val="20"/>
-        </w:rPr>
-        <w:t xml:space="preserve"> Run; Jog; 10feb 9am-10am [</w:t>
-      </w:r>
-      <w:proofErr w:type="spellStart"/>
-      <w:r>
-        <w:rPr>
-          <w:sz w:val="20"/>
-        </w:rPr>
-        <w:t>Endday</w:t>
-      </w:r>
-      <w:proofErr w:type="spellEnd"/>
-      <w:r>
-        <w:rPr>
-          <w:sz w:val="20"/>
-        </w:rPr>
-        <w:t xml:space="preserve"> = </w:t>
-      </w:r>
-      <w:proofErr w:type="spellStart"/>
-      <w:r>
-        <w:rPr>
-          <w:sz w:val="20"/>
-        </w:rPr>
-        <w:t>Startday</w:t>
-      </w:r>
-      <w:proofErr w:type="spellEnd"/>
-      <w:r>
-        <w:rPr>
-          <w:sz w:val="20"/>
-        </w:rPr>
-        <w:t xml:space="preserve">] (name, dates, time will be changed) </w:t>
-      </w:r>
-    </w:p>
-    <w:p>
-      <w:pPr>
-        <w:spacing w:after="0"/>
-        <w:rPr>
-          <w:sz w:val="20"/>
-        </w:rPr>
-      </w:pPr>
-      <w:proofErr w:type="gramStart"/>
-      <w:r>
-        <w:rPr>
-          <w:sz w:val="20"/>
-        </w:rPr>
-        <w:t>edit</w:t>
-      </w:r>
-      <w:proofErr w:type="gramEnd"/>
-      <w:r>
-        <w:rPr>
-          <w:sz w:val="20"/>
-        </w:rPr>
-        <w:t xml:space="preserve"> 1 Dinner at </w:t>
-      </w:r>
-      <w:proofErr w:type="spellStart"/>
-      <w:r>
-        <w:rPr>
-          <w:sz w:val="20"/>
-        </w:rPr>
-        <w:t>Koufu</w:t>
-      </w:r>
-      <w:proofErr w:type="spellEnd"/>
-      <w:r>
-        <w:rPr>
-          <w:sz w:val="20"/>
-        </w:rPr>
-        <w:t>; 10pm [</w:t>
-      </w:r>
-      <w:proofErr w:type="spellStart"/>
-      <w:r>
-        <w:rPr>
-          <w:sz w:val="20"/>
-        </w:rPr>
-        <w:t>Endtime</w:t>
-      </w:r>
-      <w:proofErr w:type="spellEnd"/>
-      <w:r>
-        <w:rPr>
-          <w:sz w:val="20"/>
-        </w:rPr>
-        <w:t xml:space="preserve"> = </w:t>
-      </w:r>
-      <w:proofErr w:type="spellStart"/>
-      <w:r>
-        <w:rPr>
-          <w:sz w:val="20"/>
-        </w:rPr>
-        <w:t>Starttime</w:t>
-      </w:r>
-      <w:proofErr w:type="spellEnd"/>
-      <w:r>
-        <w:rPr>
-          <w:sz w:val="20"/>
-        </w:rPr>
-        <w:t xml:space="preserve"> + 1] (event name and time changed, date remains the same)</w:t>
-      </w:r>
-    </w:p>
-    <w:p>
-      <w:pPr>
-        <w:spacing w:after="0"/>
-        <w:rPr>
-          <w:sz w:val="20"/>
-        </w:rPr>
-      </w:pPr>
-      <w:proofErr w:type="gramStart"/>
-      <w:r>
-        <w:rPr>
-          <w:sz w:val="20"/>
-        </w:rPr>
-        <w:t>edit</w:t>
-      </w:r>
-      <w:proofErr w:type="gramEnd"/>
-      <w:r>
-        <w:rPr>
-          <w:sz w:val="20"/>
-        </w:rPr>
-        <w:t xml:space="preserve"> 3 10 </w:t>
-      </w:r>
-      <w:proofErr w:type="spellStart"/>
-      <w:r>
-        <w:rPr>
-          <w:sz w:val="20"/>
-        </w:rPr>
-        <w:t>feb</w:t>
-      </w:r>
-      <w:proofErr w:type="spellEnd"/>
-      <w:r>
-        <w:rPr>
-          <w:sz w:val="20"/>
-        </w:rPr>
-        <w:t xml:space="preserve"> 11.30am to 11 </w:t>
-      </w:r>
-      <w:proofErr w:type="spellStart"/>
-      <w:r>
-        <w:rPr>
-          <w:sz w:val="20"/>
-        </w:rPr>
-        <w:t>feb</w:t>
-      </w:r>
-      <w:proofErr w:type="spellEnd"/>
-      <w:r>
-        <w:rPr>
-          <w:sz w:val="20"/>
-        </w:rPr>
-        <w:t xml:space="preserve"> 11.30pm (date and time will be changed, event name remains the same)</w:t>
-      </w:r>
-    </w:p>
-    <w:p>
-      <w:pPr>
-        <w:spacing w:after="0"/>
-        <w:rPr>
-          <w:sz w:val="20"/>
-        </w:rPr>
-      </w:pPr>
-      <w:proofErr w:type="gramStart"/>
-      <w:r>
-        <w:rPr>
-          <w:sz w:val="20"/>
-        </w:rPr>
-        <w:t>edit</w:t>
-      </w:r>
-      <w:proofErr w:type="gramEnd"/>
-      <w:r>
-        <w:rPr>
-          <w:sz w:val="20"/>
-        </w:rPr>
-        <w:t xml:space="preserve"> Holiday; Bangkok!; 11feb to 15feb (event name and date will be changed, time remains the same)</w:t>
-      </w:r>
-    </w:p>
-    <w:p>
-      <w:pPr>
-        <w:spacing w:after="0"/>
-        <w:rPr>
-          <w:sz w:val="20"/>
-        </w:rPr>
-      </w:pPr>
-      <w:r>
-        <w:rPr>
-          <w:sz w:val="20"/>
-        </w:rPr>
-        <w:t>... ...</w:t>
-      </w:r>
-    </w:p>
-    <w:p>
-      <w:pPr>
-        <w:spacing w:after="0"/>
-        <w:rPr>
-          <w:sz w:val="20"/>
-        </w:rPr>
-      </w:pPr>
-    </w:p>
-    <w:p>
-      <w:pPr>
-        <w:spacing w:after="0"/>
-        <w:rPr>
-          <w:sz w:val="20"/>
-        </w:rPr>
-      </w:pPr>
-    </w:p>
-    <w:p>
-      <w:pPr>
-        <w:spacing w:after="0"/>
-        <w:rPr>
-          <w:sz w:val="20"/>
-        </w:rPr>
-      </w:pPr>
-    </w:p>
-    <w:p>
-      <w:pPr>
-        <w:spacing w:after="0"/>
-        <w:rPr>
-          <w:b/>
-        </w:rPr>
-      </w:pPr>
-      <w:r>
-        <w:rPr>
-          <w:b/>
-        </w:rPr>
-        <w:t>//SHOW</w:t>
-      </w:r>
-    </w:p>
-    <w:p>
-      <w:pPr>
-        <w:spacing w:after="0"/>
-        <w:rPr>
-          <w:sz w:val="20"/>
-        </w:rPr>
-      </w:pPr>
     </w:p>
     <w:p>
       <w:pPr>
@@ -2352,73 +2624,48 @@
         <w:rPr>
           <w:sz w:val="20"/>
         </w:rPr>
-        <w:t xml:space="preserve"> day</w:t>
-      </w:r>
-    </w:p>
-    <w:p>
-      <w:pPr>
-        <w:spacing w:after="0"/>
-        <w:rPr>
-          <w:sz w:val="20"/>
-        </w:rPr>
-      </w:pPr>
-      <w:proofErr w:type="gramStart"/>
-      <w:r>
-        <w:rPr>
-          <w:sz w:val="20"/>
-        </w:rPr>
-        <w:t>show</w:t>
-      </w:r>
-      <w:proofErr w:type="gramEnd"/>
-      <w:r>
-        <w:rPr>
-          <w:sz w:val="20"/>
-        </w:rPr>
-        <w:t xml:space="preserve"> month</w:t>
-      </w:r>
-    </w:p>
-    <w:p>
-      <w:pPr>
-        <w:spacing w:after="0"/>
-        <w:rPr>
-          <w:sz w:val="20"/>
-        </w:rPr>
-      </w:pPr>
-      <w:proofErr w:type="gramStart"/>
-      <w:r>
-        <w:rPr>
-          <w:sz w:val="20"/>
-        </w:rPr>
-        <w:t>show</w:t>
-      </w:r>
-      <w:proofErr w:type="gramEnd"/>
-      <w:r>
-        <w:rPr>
-          <w:sz w:val="20"/>
-        </w:rPr>
-        <w:t xml:space="preserve"> year</w:t>
-      </w:r>
-    </w:p>
-    <w:p>
-      <w:pPr>
-        <w:spacing w:after="0"/>
-        <w:rPr>
-          <w:sz w:val="20"/>
-        </w:rPr>
-      </w:pPr>
-      <w:proofErr w:type="gramStart"/>
-      <w:r>
-        <w:rPr>
-          <w:sz w:val="20"/>
-        </w:rPr>
-        <w:t>show</w:t>
-      </w:r>
-      <w:proofErr w:type="gramEnd"/>
-      <w:r>
-        <w:rPr>
-          <w:sz w:val="20"/>
-        </w:rPr>
-        <w:t xml:space="preserve"> _____ (anything)</w:t>
+        <w:t xml:space="preserve"> </w:t>
+      </w:r>
+      <w:proofErr w:type="spellStart"/>
+      <w:r>
+        <w:rPr>
+          <w:sz w:val="20"/>
+        </w:rPr>
+        <w:t>april</w:t>
+      </w:r>
+      <w:proofErr w:type="spellEnd"/>
+      <w:r>
+        <w:rPr>
+          <w:sz w:val="20"/>
+        </w:rPr>
+        <w:t xml:space="preserve"> to </w:t>
+      </w:r>
+      <w:proofErr w:type="spellStart"/>
+      <w:r>
+        <w:rPr>
+          <w:sz w:val="20"/>
+        </w:rPr>
+        <w:t>may</w:t>
+      </w:r>
+      <w:proofErr w:type="spellEnd"/>
+      <w:r>
+        <w:rPr>
+          <w:sz w:val="20"/>
+        </w:rPr>
+        <w:t xml:space="preserve"> – show the events from 1</w:t>
+      </w:r>
+      <w:r>
+        <w:rPr>
+          <w:sz w:val="20"/>
+          <w:vertAlign w:val="superscript"/>
+        </w:rPr>
+        <w:t>st</w:t>
+      </w:r>
+      <w:r>
+        <w:rPr>
+          <w:sz w:val="20"/>
+        </w:rPr>
+        <w:t xml:space="preserve"> day of the former month to the last day of the later month</w:t>
       </w:r>
     </w:p>
     <w:sectPr>

</xml_diff>